<commit_message>
Eliminar archivos XML y actualizar documento de práctica de VLANs
</commit_message>
<xml_diff>
--- a/Redes/practica VLANS.docx
+++ b/Redes/practica VLANS.docx
@@ -68,10 +68,16 @@
           <w:noProof/>
         </w:rPr>
         <w:drawing>
-          <wp:inline distT="0" distB="0" distL="0" distR="0" wp14:anchorId="504D2C65" wp14:editId="3BAD05E8">
+          <wp:inline distT="0" distB="0" distL="0" distR="0" wp14:anchorId="504D2C65" wp14:editId="7E2A1885">
             <wp:extent cx="5106113" cy="647790"/>
             <wp:effectExtent l="0" t="0" r="0" b="0"/>
-            <wp:docPr id="2" name="Imagen 2" descr="Dibujo de una persona&#10;&#10;Descripción generada automáticamente con confianza baja"/>
+            <wp:docPr id="2" name="Imagen 2">
+              <a:extLst xmlns:a="http://schemas.openxmlformats.org/drawingml/2006/main">
+                <a:ext uri="{C183D7F6-B498-43B3-948B-1728B52AA6E4}">
+                  <adec:decorative xmlns:adec="http://schemas.microsoft.com/office/drawing/2017/decorative" val="1"/>
+                </a:ext>
+              </a:extLst>
+            </wp:docPr>
             <wp:cNvGraphicFramePr>
               <a:graphicFrameLocks xmlns:a="http://schemas.openxmlformats.org/drawingml/2006/main" noChangeAspect="1"/>
             </wp:cNvGraphicFramePr>
@@ -79,7 +85,13 @@
               <a:graphicData uri="http://schemas.openxmlformats.org/drawingml/2006/picture">
                 <pic:pic xmlns:pic="http://schemas.openxmlformats.org/drawingml/2006/picture">
                   <pic:nvPicPr>
-                    <pic:cNvPr id="2" name="Imagen 2" descr="Dibujo de una persona&#10;&#10;Descripción generada automáticamente con confianza baja"/>
+                    <pic:cNvPr id="2" name="Imagen 2">
+                      <a:extLst>
+                        <a:ext uri="{C183D7F6-B498-43B3-948B-1728B52AA6E4}">
+                          <adec:decorative xmlns:adec="http://schemas.microsoft.com/office/drawing/2017/decorative" val="1"/>
+                        </a:ext>
+                      </a:extLst>
+                    </pic:cNvPr>
                     <pic:cNvPicPr/>
                   </pic:nvPicPr>
                   <pic:blipFill>
@@ -559,6 +571,13 @@
       </w:r>
     </w:p>
     <w:p>
+      <w:pPr>
+        <w:pStyle w:val="Prrafodelista"/>
+        <w:numPr>
+          <w:ilvl w:val="0"/>
+          <w:numId w:val="4"/>
+        </w:numPr>
+      </w:pPr>
       <w:r>
         <w:t xml:space="preserve">El color rosa corresponde a la VLAN de los </w:t>
       </w:r>
@@ -567,11 +586,25 @@
       </w:r>
     </w:p>
     <w:p>
+      <w:pPr>
+        <w:pStyle w:val="Prrafodelista"/>
+        <w:numPr>
+          <w:ilvl w:val="0"/>
+          <w:numId w:val="4"/>
+        </w:numPr>
+      </w:pPr>
       <w:r>
         <w:t>El color amarillo corresponde a la VLAN recursos humanos</w:t>
       </w:r>
     </w:p>
     <w:p>
+      <w:pPr>
+        <w:pStyle w:val="Prrafodelista"/>
+        <w:numPr>
+          <w:ilvl w:val="0"/>
+          <w:numId w:val="4"/>
+        </w:numPr>
+      </w:pPr>
       <w:r>
         <w:t>El color morado corresponde a la VLAN de los jefes</w:t>
       </w:r>
@@ -582,10 +615,16 @@
           <w:noProof/>
         </w:rPr>
         <w:drawing>
-          <wp:inline distT="0" distB="0" distL="0" distR="0" wp14:anchorId="539BC0CC" wp14:editId="45FAA1A2">
+          <wp:inline distT="0" distB="0" distL="0" distR="0" wp14:anchorId="539BC0CC" wp14:editId="2FFB9F54">
             <wp:extent cx="5400040" cy="1847850"/>
             <wp:effectExtent l="0" t="0" r="0" b="0"/>
-            <wp:docPr id="1" name="Imagen 1"/>
+            <wp:docPr id="1" name="Imagen 1">
+              <a:extLst xmlns:a="http://schemas.openxmlformats.org/drawingml/2006/main">
+                <a:ext uri="{C183D7F6-B498-43B3-948B-1728B52AA6E4}">
+                  <adec:decorative xmlns:adec="http://schemas.microsoft.com/office/drawing/2017/decorative" val="1"/>
+                </a:ext>
+              </a:extLst>
+            </wp:docPr>
             <wp:cNvGraphicFramePr>
               <a:graphicFrameLocks xmlns:a="http://schemas.openxmlformats.org/drawingml/2006/main" noChangeAspect="1"/>
             </wp:cNvGraphicFramePr>
@@ -593,7 +632,13 @@
               <a:graphicData uri="http://schemas.openxmlformats.org/drawingml/2006/picture">
                 <pic:pic xmlns:pic="http://schemas.openxmlformats.org/drawingml/2006/picture">
                   <pic:nvPicPr>
-                    <pic:cNvPr id="1" name=""/>
+                    <pic:cNvPr id="1" name="Imagen 1">
+                      <a:extLst>
+                        <a:ext uri="{C183D7F6-B498-43B3-948B-1728B52AA6E4}">
+                          <adec:decorative xmlns:adec="http://schemas.microsoft.com/office/drawing/2017/decorative" val="1"/>
+                        </a:ext>
+                      </a:extLst>
+                    </pic:cNvPr>
                     <pic:cNvPicPr/>
                   </pic:nvPicPr>
                   <pic:blipFill>
@@ -629,10 +674,16 @@
           <w:noProof/>
         </w:rPr>
         <w:drawing>
-          <wp:inline distT="0" distB="0" distL="0" distR="0" wp14:anchorId="799D3E32" wp14:editId="2067F7EE">
+          <wp:inline distT="0" distB="0" distL="0" distR="0" wp14:anchorId="799D3E32" wp14:editId="631C1A7A">
             <wp:extent cx="2372056" cy="2476846"/>
             <wp:effectExtent l="0" t="0" r="9525" b="0"/>
-            <wp:docPr id="4" name="Imagen 4"/>
+            <wp:docPr id="4" name="Imagen 4">
+              <a:extLst xmlns:a="http://schemas.openxmlformats.org/drawingml/2006/main">
+                <a:ext uri="{C183D7F6-B498-43B3-948B-1728B52AA6E4}">
+                  <adec:decorative xmlns:adec="http://schemas.microsoft.com/office/drawing/2017/decorative" val="1"/>
+                </a:ext>
+              </a:extLst>
+            </wp:docPr>
             <wp:cNvGraphicFramePr>
               <a:graphicFrameLocks xmlns:a="http://schemas.openxmlformats.org/drawingml/2006/main" noChangeAspect="1"/>
             </wp:cNvGraphicFramePr>
@@ -640,7 +691,13 @@
               <a:graphicData uri="http://schemas.openxmlformats.org/drawingml/2006/picture">
                 <pic:pic xmlns:pic="http://schemas.openxmlformats.org/drawingml/2006/picture">
                   <pic:nvPicPr>
-                    <pic:cNvPr id="1" name=""/>
+                    <pic:cNvPr id="4" name="Imagen 4">
+                      <a:extLst>
+                        <a:ext uri="{C183D7F6-B498-43B3-948B-1728B52AA6E4}">
+                          <adec:decorative xmlns:adec="http://schemas.microsoft.com/office/drawing/2017/decorative" val="1"/>
+                        </a:ext>
+                      </a:extLst>
+                    </pic:cNvPr>
                     <pic:cNvPicPr/>
                   </pic:nvPicPr>
                   <pic:blipFill>
@@ -669,10 +726,16 @@
           <w:noProof/>
         </w:rPr>
         <w:drawing>
-          <wp:inline distT="0" distB="0" distL="0" distR="0" wp14:anchorId="475FAD28" wp14:editId="3C82B531">
+          <wp:inline distT="0" distB="0" distL="0" distR="0" wp14:anchorId="475FAD28" wp14:editId="4830A6AB">
             <wp:extent cx="2276793" cy="2495898"/>
             <wp:effectExtent l="0" t="0" r="9525" b="0"/>
-            <wp:docPr id="3" name="Imagen 3"/>
+            <wp:docPr id="3" name="Imagen 3">
+              <a:extLst xmlns:a="http://schemas.openxmlformats.org/drawingml/2006/main">
+                <a:ext uri="{C183D7F6-B498-43B3-948B-1728B52AA6E4}">
+                  <adec:decorative xmlns:adec="http://schemas.microsoft.com/office/drawing/2017/decorative" val="1"/>
+                </a:ext>
+              </a:extLst>
+            </wp:docPr>
             <wp:cNvGraphicFramePr>
               <a:graphicFrameLocks xmlns:a="http://schemas.openxmlformats.org/drawingml/2006/main" noChangeAspect="1"/>
             </wp:cNvGraphicFramePr>
@@ -680,7 +743,13 @@
               <a:graphicData uri="http://schemas.openxmlformats.org/drawingml/2006/picture">
                 <pic:pic xmlns:pic="http://schemas.openxmlformats.org/drawingml/2006/picture">
                   <pic:nvPicPr>
-                    <pic:cNvPr id="1" name=""/>
+                    <pic:cNvPr id="3" name="Imagen 3">
+                      <a:extLst>
+                        <a:ext uri="{C183D7F6-B498-43B3-948B-1728B52AA6E4}">
+                          <adec:decorative xmlns:adec="http://schemas.microsoft.com/office/drawing/2017/decorative" val="1"/>
+                        </a:ext>
+                      </a:extLst>
+                    </pic:cNvPr>
                     <pic:cNvPicPr/>
                   </pic:nvPicPr>
                   <pic:blipFill>
@@ -711,10 +780,16 @@
           <w:noProof/>
         </w:rPr>
         <w:drawing>
-          <wp:inline distT="0" distB="0" distL="0" distR="0" wp14:anchorId="11D97C0E" wp14:editId="5F78F110">
+          <wp:inline distT="0" distB="0" distL="0" distR="0" wp14:anchorId="11D97C0E" wp14:editId="6B4C8A7B">
             <wp:extent cx="2372056" cy="2495898"/>
             <wp:effectExtent l="0" t="0" r="9525" b="0"/>
-            <wp:docPr id="5" name="Imagen 5"/>
+            <wp:docPr id="5" name="Imagen 5">
+              <a:extLst xmlns:a="http://schemas.openxmlformats.org/drawingml/2006/main">
+                <a:ext uri="{C183D7F6-B498-43B3-948B-1728B52AA6E4}">
+                  <adec:decorative xmlns:adec="http://schemas.microsoft.com/office/drawing/2017/decorative" val="1"/>
+                </a:ext>
+              </a:extLst>
+            </wp:docPr>
             <wp:cNvGraphicFramePr>
               <a:graphicFrameLocks xmlns:a="http://schemas.openxmlformats.org/drawingml/2006/main" noChangeAspect="1"/>
             </wp:cNvGraphicFramePr>
@@ -722,7 +797,13 @@
               <a:graphicData uri="http://schemas.openxmlformats.org/drawingml/2006/picture">
                 <pic:pic xmlns:pic="http://schemas.openxmlformats.org/drawingml/2006/picture">
                   <pic:nvPicPr>
-                    <pic:cNvPr id="1" name=""/>
+                    <pic:cNvPr id="5" name="Imagen 5">
+                      <a:extLst>
+                        <a:ext uri="{C183D7F6-B498-43B3-948B-1728B52AA6E4}">
+                          <adec:decorative xmlns:adec="http://schemas.microsoft.com/office/drawing/2017/decorative" val="1"/>
+                        </a:ext>
+                      </a:extLst>
+                    </pic:cNvPr>
                     <pic:cNvPicPr/>
                   </pic:nvPicPr>
                   <pic:blipFill>
@@ -796,8 +877,19 @@
         </w:numPr>
       </w:pPr>
       <w:r>
-        <w:t>DNS: Resolución de la pagina web para no poner la ip</w:t>
-      </w:r>
+        <w:t xml:space="preserve">DNS: Resolución de la </w:t>
+      </w:r>
+      <w:r>
+        <w:t>página</w:t>
+      </w:r>
+      <w:r>
+        <w:t xml:space="preserve"> web para no poner la </w:t>
+      </w:r>
+      <w:proofErr w:type="spellStart"/>
+      <w:r>
+        <w:t>ip</w:t>
+      </w:r>
+      <w:proofErr w:type="spellEnd"/>
     </w:p>
     <w:p>
       <w:pPr>
@@ -843,9 +935,11 @@
           <w:numId w:val="3"/>
         </w:numPr>
       </w:pPr>
-      <w:r>
-        <w:t>Servidor  jefes</w:t>
-      </w:r>
+      <w:proofErr w:type="gramStart"/>
+      <w:r>
+        <w:t>Servidor jefes</w:t>
+      </w:r>
+      <w:proofErr w:type="gramEnd"/>
     </w:p>
     <w:p>
       <w:pPr>
@@ -1468,6 +1562,119 @@
     </w:lvl>
   </w:abstractNum>
   <w:abstractNum w:abstractNumId="2" w15:restartNumberingAfterBreak="0">
+    <w:nsid w:val="431A0776"/>
+    <w:multiLevelType w:val="hybridMultilevel"/>
+    <w:tmpl w:val="C90A30D4"/>
+    <w:lvl w:ilvl="0" w:tplc="0C0A0001">
+      <w:start w:val="1"/>
+      <w:numFmt w:val="bullet"/>
+      <w:lvlText w:val=""/>
+      <w:lvlJc w:val="left"/>
+      <w:pPr>
+        <w:ind w:left="720" w:hanging="360"/>
+      </w:pPr>
+      <w:rPr>
+        <w:rFonts w:ascii="Symbol" w:hAnsi="Symbol" w:hint="default"/>
+      </w:rPr>
+    </w:lvl>
+    <w:lvl w:ilvl="1" w:tplc="0C0A0003" w:tentative="1">
+      <w:start w:val="1"/>
+      <w:numFmt w:val="bullet"/>
+      <w:lvlText w:val="o"/>
+      <w:lvlJc w:val="left"/>
+      <w:pPr>
+        <w:ind w:left="1440" w:hanging="360"/>
+      </w:pPr>
+      <w:rPr>
+        <w:rFonts w:ascii="Courier New" w:hAnsi="Courier New" w:cs="Courier New" w:hint="default"/>
+      </w:rPr>
+    </w:lvl>
+    <w:lvl w:ilvl="2" w:tplc="0C0A0005" w:tentative="1">
+      <w:start w:val="1"/>
+      <w:numFmt w:val="bullet"/>
+      <w:lvlText w:val=""/>
+      <w:lvlJc w:val="left"/>
+      <w:pPr>
+        <w:ind w:left="2160" w:hanging="360"/>
+      </w:pPr>
+      <w:rPr>
+        <w:rFonts w:ascii="Wingdings" w:hAnsi="Wingdings" w:hint="default"/>
+      </w:rPr>
+    </w:lvl>
+    <w:lvl w:ilvl="3" w:tplc="0C0A0001" w:tentative="1">
+      <w:start w:val="1"/>
+      <w:numFmt w:val="bullet"/>
+      <w:lvlText w:val=""/>
+      <w:lvlJc w:val="left"/>
+      <w:pPr>
+        <w:ind w:left="2880" w:hanging="360"/>
+      </w:pPr>
+      <w:rPr>
+        <w:rFonts w:ascii="Symbol" w:hAnsi="Symbol" w:hint="default"/>
+      </w:rPr>
+    </w:lvl>
+    <w:lvl w:ilvl="4" w:tplc="0C0A0003" w:tentative="1">
+      <w:start w:val="1"/>
+      <w:numFmt w:val="bullet"/>
+      <w:lvlText w:val="o"/>
+      <w:lvlJc w:val="left"/>
+      <w:pPr>
+        <w:ind w:left="3600" w:hanging="360"/>
+      </w:pPr>
+      <w:rPr>
+        <w:rFonts w:ascii="Courier New" w:hAnsi="Courier New" w:cs="Courier New" w:hint="default"/>
+      </w:rPr>
+    </w:lvl>
+    <w:lvl w:ilvl="5" w:tplc="0C0A0005" w:tentative="1">
+      <w:start w:val="1"/>
+      <w:numFmt w:val="bullet"/>
+      <w:lvlText w:val=""/>
+      <w:lvlJc w:val="left"/>
+      <w:pPr>
+        <w:ind w:left="4320" w:hanging="360"/>
+      </w:pPr>
+      <w:rPr>
+        <w:rFonts w:ascii="Wingdings" w:hAnsi="Wingdings" w:hint="default"/>
+      </w:rPr>
+    </w:lvl>
+    <w:lvl w:ilvl="6" w:tplc="0C0A0001" w:tentative="1">
+      <w:start w:val="1"/>
+      <w:numFmt w:val="bullet"/>
+      <w:lvlText w:val=""/>
+      <w:lvlJc w:val="left"/>
+      <w:pPr>
+        <w:ind w:left="5040" w:hanging="360"/>
+      </w:pPr>
+      <w:rPr>
+        <w:rFonts w:ascii="Symbol" w:hAnsi="Symbol" w:hint="default"/>
+      </w:rPr>
+    </w:lvl>
+    <w:lvl w:ilvl="7" w:tplc="0C0A0003" w:tentative="1">
+      <w:start w:val="1"/>
+      <w:numFmt w:val="bullet"/>
+      <w:lvlText w:val="o"/>
+      <w:lvlJc w:val="left"/>
+      <w:pPr>
+        <w:ind w:left="5760" w:hanging="360"/>
+      </w:pPr>
+      <w:rPr>
+        <w:rFonts w:ascii="Courier New" w:hAnsi="Courier New" w:cs="Courier New" w:hint="default"/>
+      </w:rPr>
+    </w:lvl>
+    <w:lvl w:ilvl="8" w:tplc="0C0A0005" w:tentative="1">
+      <w:start w:val="1"/>
+      <w:numFmt w:val="bullet"/>
+      <w:lvlText w:val=""/>
+      <w:lvlJc w:val="left"/>
+      <w:pPr>
+        <w:ind w:left="6480" w:hanging="360"/>
+      </w:pPr>
+      <w:rPr>
+        <w:rFonts w:ascii="Wingdings" w:hAnsi="Wingdings" w:hint="default"/>
+      </w:rPr>
+    </w:lvl>
+  </w:abstractNum>
+  <w:abstractNum w:abstractNumId="3" w15:restartNumberingAfterBreak="0">
     <w:nsid w:val="69D26267"/>
     <w:multiLevelType w:val="hybridMultilevel"/>
     <w:tmpl w:val="684CA26A"/>
@@ -1587,6 +1794,9 @@
     <w:abstractNumId w:val="1"/>
   </w:num>
   <w:num w:numId="3" w16cid:durableId="1281760830">
+    <w:abstractNumId w:val="3"/>
+  </w:num>
+  <w:num w:numId="4" w16cid:durableId="1931233626">
     <w:abstractNumId w:val="2"/>
   </w:num>
 </w:numbering>

</xml_diff>